<commit_message>
command for push branch to remote
</commit_message>
<xml_diff>
--- a/GIT.docx
+++ b/GIT.docx
@@ -1360,7 +1360,270 @@
           <w:sz w:val="24"/>
           <w:szCs w:val="24"/>
         </w:rPr>
-        <w:t xml:space="preserve"> fetch (for fetching the origin</w:t>
+        <w:t xml:space="preserve"> fetch (for fetching the origin)</w:t>
+      </w:r>
+    </w:p>
+    <w:p>
+      <w:pPr>
+        <w:pStyle w:val="ListParagraph"/>
+        <w:numPr>
+          <w:ilvl w:val="0"/>
+          <w:numId w:val="1"/>
+        </w:numPr>
+        <w:spacing w:line="360" w:lineRule="auto"/>
+        <w:rPr>
+          <w:rFonts w:ascii="Scandia" w:hAnsi="Scandia"/>
+          <w:sz w:val="24"/>
+          <w:szCs w:val="24"/>
+        </w:rPr>
+      </w:pPr>
+      <w:r>
+        <w:rPr>
+          <w:rFonts w:ascii="Scandia" w:hAnsi="Scandia"/>
+          <w:sz w:val="24"/>
+          <w:szCs w:val="24"/>
+        </w:rPr>
+        <w:t>GIT</w:t>
+      </w:r>
+      <w:r>
+        <w:rPr>
+          <w:rFonts w:ascii="Scandia" w:hAnsi="Scandia"/>
+          <w:sz w:val="24"/>
+          <w:szCs w:val="24"/>
+        </w:rPr>
+        <w:t xml:space="preserve"> checkout –b &lt;branch name&gt; (create and switch to created branch)</w:t>
+      </w:r>
+    </w:p>
+    <w:p>
+      <w:pPr>
+        <w:pStyle w:val="ListParagraph"/>
+        <w:numPr>
+          <w:ilvl w:val="0"/>
+          <w:numId w:val="1"/>
+        </w:numPr>
+        <w:spacing w:line="360" w:lineRule="auto"/>
+        <w:rPr>
+          <w:rFonts w:ascii="Scandia" w:hAnsi="Scandia"/>
+          <w:sz w:val="24"/>
+          <w:szCs w:val="24"/>
+        </w:rPr>
+      </w:pPr>
+      <w:r>
+        <w:rPr>
+          <w:rFonts w:ascii="Scandia" w:hAnsi="Scandia"/>
+          <w:sz w:val="24"/>
+          <w:szCs w:val="24"/>
+        </w:rPr>
+        <w:t>GIT</w:t>
+      </w:r>
+      <w:r>
+        <w:rPr>
+          <w:rFonts w:ascii="Scandia" w:hAnsi="Scandia"/>
+          <w:sz w:val="24"/>
+          <w:szCs w:val="24"/>
+        </w:rPr>
+        <w:t xml:space="preserve"> merge &lt;branch name&gt; (for merging branch)</w:t>
+      </w:r>
+    </w:p>
+    <w:p>
+      <w:pPr>
+        <w:pStyle w:val="ListParagraph"/>
+        <w:numPr>
+          <w:ilvl w:val="0"/>
+          <w:numId w:val="1"/>
+        </w:numPr>
+        <w:spacing w:line="360" w:lineRule="auto"/>
+        <w:rPr>
+          <w:rFonts w:ascii="Scandia" w:hAnsi="Scandia"/>
+          <w:sz w:val="24"/>
+          <w:szCs w:val="24"/>
+        </w:rPr>
+      </w:pPr>
+      <w:proofErr w:type="spellStart"/>
+      <w:r>
+        <w:rPr>
+          <w:rFonts w:ascii="Scandia" w:hAnsi="Scandia"/>
+          <w:sz w:val="24"/>
+          <w:szCs w:val="24"/>
+        </w:rPr>
+        <w:t>Git</w:t>
+      </w:r>
+      <w:proofErr w:type="spellEnd"/>
+      <w:r>
+        <w:rPr>
+          <w:rFonts w:ascii="Scandia" w:hAnsi="Scandia"/>
+          <w:sz w:val="24"/>
+          <w:szCs w:val="24"/>
+        </w:rPr>
+        <w:t xml:space="preserve"> branch –v (view last commit of branches)</w:t>
+      </w:r>
+    </w:p>
+    <w:p>
+      <w:pPr>
+        <w:pStyle w:val="ListParagraph"/>
+        <w:numPr>
+          <w:ilvl w:val="0"/>
+          <w:numId w:val="1"/>
+        </w:numPr>
+        <w:spacing w:line="360" w:lineRule="auto"/>
+        <w:rPr>
+          <w:rFonts w:ascii="Scandia" w:hAnsi="Scandia"/>
+          <w:sz w:val="24"/>
+          <w:szCs w:val="24"/>
+        </w:rPr>
+      </w:pPr>
+      <w:proofErr w:type="spellStart"/>
+      <w:r>
+        <w:rPr>
+          <w:rFonts w:ascii="Scandia" w:hAnsi="Scandia"/>
+          <w:sz w:val="24"/>
+          <w:szCs w:val="24"/>
+        </w:rPr>
+        <w:t>Git</w:t>
+      </w:r>
+      <w:proofErr w:type="spellEnd"/>
+      <w:r>
+        <w:rPr>
+          <w:rFonts w:ascii="Scandia" w:hAnsi="Scandia"/>
+          <w:sz w:val="24"/>
+          <w:szCs w:val="24"/>
+        </w:rPr>
+        <w:t xml:space="preserve"> branch –-</w:t>
+      </w:r>
+      <w:proofErr w:type="gramStart"/>
+      <w:r>
+        <w:rPr>
+          <w:rFonts w:ascii="Scandia" w:hAnsi="Scandia"/>
+          <w:sz w:val="24"/>
+          <w:szCs w:val="24"/>
+        </w:rPr>
+        <w:t>merged(</w:t>
+      </w:r>
+      <w:proofErr w:type="gramEnd"/>
+      <w:r>
+        <w:rPr>
+          <w:rFonts w:ascii="Scandia" w:hAnsi="Scandia"/>
+          <w:sz w:val="24"/>
+          <w:szCs w:val="24"/>
+        </w:rPr>
+        <w:t>view already merged branch)</w:t>
+      </w:r>
+    </w:p>
+    <w:p>
+      <w:pPr>
+        <w:pStyle w:val="ListParagraph"/>
+        <w:numPr>
+          <w:ilvl w:val="0"/>
+          <w:numId w:val="1"/>
+        </w:numPr>
+        <w:spacing w:line="360" w:lineRule="auto"/>
+        <w:rPr>
+          <w:rFonts w:ascii="Scandia" w:hAnsi="Scandia"/>
+          <w:sz w:val="24"/>
+          <w:szCs w:val="24"/>
+        </w:rPr>
+      </w:pPr>
+      <w:proofErr w:type="spellStart"/>
+      <w:r>
+        <w:rPr>
+          <w:rFonts w:ascii="Scandia" w:hAnsi="Scandia"/>
+          <w:sz w:val="24"/>
+          <w:szCs w:val="24"/>
+        </w:rPr>
+        <w:t>Git</w:t>
+      </w:r>
+      <w:proofErr w:type="spellEnd"/>
+      <w:r>
+        <w:rPr>
+          <w:rFonts w:ascii="Scandia" w:hAnsi="Scandia"/>
+          <w:sz w:val="24"/>
+          <w:szCs w:val="24"/>
+        </w:rPr>
+        <w:t xml:space="preserve"> branch –-no-</w:t>
+      </w:r>
+      <w:proofErr w:type="gramStart"/>
+      <w:r>
+        <w:rPr>
+          <w:rFonts w:ascii="Scandia" w:hAnsi="Scandia"/>
+          <w:sz w:val="24"/>
+          <w:szCs w:val="24"/>
+        </w:rPr>
+        <w:t>merged(</w:t>
+      </w:r>
+      <w:proofErr w:type="gramEnd"/>
+      <w:r>
+        <w:rPr>
+          <w:rFonts w:ascii="Scandia" w:hAnsi="Scandia"/>
+          <w:sz w:val="24"/>
+          <w:szCs w:val="24"/>
+        </w:rPr>
+        <w:t>view no merged branch)</w:t>
+      </w:r>
+    </w:p>
+    <w:p>
+      <w:pPr>
+        <w:pStyle w:val="ListParagraph"/>
+        <w:numPr>
+          <w:ilvl w:val="0"/>
+          <w:numId w:val="1"/>
+        </w:numPr>
+        <w:spacing w:line="360" w:lineRule="auto"/>
+        <w:rPr>
+          <w:rFonts w:ascii="Scandia" w:hAnsi="Scandia"/>
+          <w:sz w:val="24"/>
+          <w:szCs w:val="24"/>
+        </w:rPr>
+      </w:pPr>
+      <w:proofErr w:type="spellStart"/>
+      <w:r>
+        <w:rPr>
+          <w:rFonts w:ascii="Scandia" w:hAnsi="Scandia"/>
+          <w:sz w:val="24"/>
+          <w:szCs w:val="24"/>
+        </w:rPr>
+        <w:t>Git</w:t>
+      </w:r>
+      <w:proofErr w:type="spellEnd"/>
+      <w:r>
+        <w:rPr>
+          <w:rFonts w:ascii="Scandia" w:hAnsi="Scandia"/>
+          <w:sz w:val="24"/>
+          <w:szCs w:val="24"/>
+        </w:rPr>
+        <w:t xml:space="preserve"> branch –d &lt;branch name&gt; (delete branch)</w:t>
+      </w:r>
+    </w:p>
+    <w:p>
+      <w:pPr>
+        <w:pStyle w:val="ListParagraph"/>
+        <w:numPr>
+          <w:ilvl w:val="0"/>
+          <w:numId w:val="1"/>
+        </w:numPr>
+        <w:spacing w:line="360" w:lineRule="auto"/>
+        <w:rPr>
+          <w:rFonts w:ascii="Scandia" w:hAnsi="Scandia"/>
+          <w:sz w:val="24"/>
+          <w:szCs w:val="24"/>
+        </w:rPr>
+      </w:pPr>
+      <w:proofErr w:type="spellStart"/>
+      <w:r>
+        <w:rPr>
+          <w:rFonts w:ascii="Scandia" w:hAnsi="Scandia"/>
+          <w:sz w:val="24"/>
+          <w:szCs w:val="24"/>
+        </w:rPr>
+        <w:t>Git</w:t>
+      </w:r>
+      <w:proofErr w:type="spellEnd"/>
+      <w:r>
+        <w:rPr>
+          <w:rFonts w:ascii="Scandia" w:hAnsi="Scandia"/>
+          <w:sz w:val="24"/>
+          <w:szCs w:val="24"/>
+        </w:rPr>
+        <w:t xml:space="preserve"> push origin &lt;branch name&gt; (for push branch to remote</w:t>
       </w:r>
       <w:bookmarkStart w:id="0" w:name="_GoBack"/>
       <w:bookmarkEnd w:id="0"/>
@@ -1371,236 +1634,6 @@
           <w:szCs w:val="24"/>
         </w:rPr>
         <w:t>)</w:t>
-      </w:r>
-    </w:p>
-    <w:p>
-      <w:pPr>
-        <w:pStyle w:val="ListParagraph"/>
-        <w:numPr>
-          <w:ilvl w:val="0"/>
-          <w:numId w:val="1"/>
-        </w:numPr>
-        <w:spacing w:line="360" w:lineRule="auto"/>
-        <w:rPr>
-          <w:rFonts w:ascii="Scandia" w:hAnsi="Scandia"/>
-          <w:sz w:val="24"/>
-          <w:szCs w:val="24"/>
-        </w:rPr>
-      </w:pPr>
-      <w:r>
-        <w:rPr>
-          <w:rFonts w:ascii="Scandia" w:hAnsi="Scandia"/>
-          <w:sz w:val="24"/>
-          <w:szCs w:val="24"/>
-        </w:rPr>
-        <w:t>GIT</w:t>
-      </w:r>
-      <w:r>
-        <w:rPr>
-          <w:rFonts w:ascii="Scandia" w:hAnsi="Scandia"/>
-          <w:sz w:val="24"/>
-          <w:szCs w:val="24"/>
-        </w:rPr>
-        <w:t xml:space="preserve"> checkout –b &lt;branch name&gt; (create and switch to created branch)</w:t>
-      </w:r>
-    </w:p>
-    <w:p>
-      <w:pPr>
-        <w:pStyle w:val="ListParagraph"/>
-        <w:numPr>
-          <w:ilvl w:val="0"/>
-          <w:numId w:val="1"/>
-        </w:numPr>
-        <w:spacing w:line="360" w:lineRule="auto"/>
-        <w:rPr>
-          <w:rFonts w:ascii="Scandia" w:hAnsi="Scandia"/>
-          <w:sz w:val="24"/>
-          <w:szCs w:val="24"/>
-        </w:rPr>
-      </w:pPr>
-      <w:r>
-        <w:rPr>
-          <w:rFonts w:ascii="Scandia" w:hAnsi="Scandia"/>
-          <w:sz w:val="24"/>
-          <w:szCs w:val="24"/>
-        </w:rPr>
-        <w:t>GIT</w:t>
-      </w:r>
-      <w:r>
-        <w:rPr>
-          <w:rFonts w:ascii="Scandia" w:hAnsi="Scandia"/>
-          <w:sz w:val="24"/>
-          <w:szCs w:val="24"/>
-        </w:rPr>
-        <w:t xml:space="preserve"> merge &lt;branch name&gt; (for merging branch)</w:t>
-      </w:r>
-    </w:p>
-    <w:p>
-      <w:pPr>
-        <w:pStyle w:val="ListParagraph"/>
-        <w:numPr>
-          <w:ilvl w:val="0"/>
-          <w:numId w:val="1"/>
-        </w:numPr>
-        <w:spacing w:line="360" w:lineRule="auto"/>
-        <w:rPr>
-          <w:rFonts w:ascii="Scandia" w:hAnsi="Scandia"/>
-          <w:sz w:val="24"/>
-          <w:szCs w:val="24"/>
-        </w:rPr>
-      </w:pPr>
-      <w:proofErr w:type="spellStart"/>
-      <w:r>
-        <w:rPr>
-          <w:rFonts w:ascii="Scandia" w:hAnsi="Scandia"/>
-          <w:sz w:val="24"/>
-          <w:szCs w:val="24"/>
-        </w:rPr>
-        <w:t>Git</w:t>
-      </w:r>
-      <w:proofErr w:type="spellEnd"/>
-      <w:r>
-        <w:rPr>
-          <w:rFonts w:ascii="Scandia" w:hAnsi="Scandia"/>
-          <w:sz w:val="24"/>
-          <w:szCs w:val="24"/>
-        </w:rPr>
-        <w:t xml:space="preserve"> branch –v (view last commit of branches)</w:t>
-      </w:r>
-    </w:p>
-    <w:p>
-      <w:pPr>
-        <w:pStyle w:val="ListParagraph"/>
-        <w:numPr>
-          <w:ilvl w:val="0"/>
-          <w:numId w:val="1"/>
-        </w:numPr>
-        <w:spacing w:line="360" w:lineRule="auto"/>
-        <w:rPr>
-          <w:rFonts w:ascii="Scandia" w:hAnsi="Scandia"/>
-          <w:sz w:val="24"/>
-          <w:szCs w:val="24"/>
-        </w:rPr>
-      </w:pPr>
-      <w:proofErr w:type="spellStart"/>
-      <w:r>
-        <w:rPr>
-          <w:rFonts w:ascii="Scandia" w:hAnsi="Scandia"/>
-          <w:sz w:val="24"/>
-          <w:szCs w:val="24"/>
-        </w:rPr>
-        <w:t>Git</w:t>
-      </w:r>
-      <w:proofErr w:type="spellEnd"/>
-      <w:r>
-        <w:rPr>
-          <w:rFonts w:ascii="Scandia" w:hAnsi="Scandia"/>
-          <w:sz w:val="24"/>
-          <w:szCs w:val="24"/>
-        </w:rPr>
-        <w:t xml:space="preserve"> branch –-</w:t>
-      </w:r>
-      <w:proofErr w:type="gramStart"/>
-      <w:r>
-        <w:rPr>
-          <w:rFonts w:ascii="Scandia" w:hAnsi="Scandia"/>
-          <w:sz w:val="24"/>
-          <w:szCs w:val="24"/>
-        </w:rPr>
-        <w:t>merged(</w:t>
-      </w:r>
-      <w:proofErr w:type="gramEnd"/>
-      <w:r>
-        <w:rPr>
-          <w:rFonts w:ascii="Scandia" w:hAnsi="Scandia"/>
-          <w:sz w:val="24"/>
-          <w:szCs w:val="24"/>
-        </w:rPr>
-        <w:t>view already merged branch)</w:t>
-      </w:r>
-    </w:p>
-    <w:p>
-      <w:pPr>
-        <w:pStyle w:val="ListParagraph"/>
-        <w:numPr>
-          <w:ilvl w:val="0"/>
-          <w:numId w:val="1"/>
-        </w:numPr>
-        <w:spacing w:line="360" w:lineRule="auto"/>
-        <w:rPr>
-          <w:rFonts w:ascii="Scandia" w:hAnsi="Scandia"/>
-          <w:sz w:val="24"/>
-          <w:szCs w:val="24"/>
-        </w:rPr>
-      </w:pPr>
-      <w:proofErr w:type="spellStart"/>
-      <w:r>
-        <w:rPr>
-          <w:rFonts w:ascii="Scandia" w:hAnsi="Scandia"/>
-          <w:sz w:val="24"/>
-          <w:szCs w:val="24"/>
-        </w:rPr>
-        <w:t>Git</w:t>
-      </w:r>
-      <w:proofErr w:type="spellEnd"/>
-      <w:r>
-        <w:rPr>
-          <w:rFonts w:ascii="Scandia" w:hAnsi="Scandia"/>
-          <w:sz w:val="24"/>
-          <w:szCs w:val="24"/>
-        </w:rPr>
-        <w:t xml:space="preserve"> branch –-no-</w:t>
-      </w:r>
-      <w:proofErr w:type="gramStart"/>
-      <w:r>
-        <w:rPr>
-          <w:rFonts w:ascii="Scandia" w:hAnsi="Scandia"/>
-          <w:sz w:val="24"/>
-          <w:szCs w:val="24"/>
-        </w:rPr>
-        <w:t>merged(</w:t>
-      </w:r>
-      <w:proofErr w:type="gramEnd"/>
-      <w:r>
-        <w:rPr>
-          <w:rFonts w:ascii="Scandia" w:hAnsi="Scandia"/>
-          <w:sz w:val="24"/>
-          <w:szCs w:val="24"/>
-        </w:rPr>
-        <w:t>view no merged branch)</w:t>
-      </w:r>
-    </w:p>
-    <w:p>
-      <w:pPr>
-        <w:pStyle w:val="ListParagraph"/>
-        <w:numPr>
-          <w:ilvl w:val="0"/>
-          <w:numId w:val="1"/>
-        </w:numPr>
-        <w:spacing w:line="360" w:lineRule="auto"/>
-        <w:rPr>
-          <w:rFonts w:ascii="Scandia" w:hAnsi="Scandia"/>
-          <w:sz w:val="24"/>
-          <w:szCs w:val="24"/>
-        </w:rPr>
-      </w:pPr>
-      <w:proofErr w:type="spellStart"/>
-      <w:r>
-        <w:rPr>
-          <w:rFonts w:ascii="Scandia" w:hAnsi="Scandia"/>
-          <w:sz w:val="24"/>
-          <w:szCs w:val="24"/>
-        </w:rPr>
-        <w:t>Git</w:t>
-      </w:r>
-      <w:proofErr w:type="spellEnd"/>
-      <w:r>
-        <w:rPr>
-          <w:rFonts w:ascii="Scandia" w:hAnsi="Scandia"/>
-          <w:sz w:val="24"/>
-          <w:szCs w:val="24"/>
-        </w:rPr>
-        <w:t xml:space="preserve"> branch –d &lt;branch name&gt; (delete branch)</w:t>
       </w:r>
       <w:r>
         <w:rPr>

</xml_diff>